<commit_message>
1 2 3 4
</commit_message>
<xml_diff>
--- a/TRY.docx
+++ b/TRY.docx
@@ -25,6 +25,12 @@
           <w:lang w:val="az-Latn-AZ"/>
         </w:rPr>
         <w:t>3</w:t>
+      </w:r>
+      <w:r>
+        <w:rPr>
+          <w:lang w:val="az-Latn-AZ"/>
+        </w:rPr>
+        <w:t xml:space="preserve"> 4</w:t>
       </w:r>
     </w:p>
     <w:p>

</xml_diff>

<commit_message>
1 2 3 4 5
</commit_message>
<xml_diff>
--- a/TRY.docx
+++ b/TRY.docx
@@ -31,6 +31,12 @@
           <w:lang w:val="az-Latn-AZ"/>
         </w:rPr>
         <w:t xml:space="preserve"> 4</w:t>
+      </w:r>
+      <w:r>
+        <w:rPr>
+          <w:lang w:val="az-Latn-AZ"/>
+        </w:rPr>
+        <w:t xml:space="preserve"> 5</w:t>
       </w:r>
     </w:p>
     <w:p>

</xml_diff>